<commit_message>
usamos ng class y ng template
</commit_message>
<xml_diff>
--- a/notas de clase/Notes/24_03_2020.docx
+++ b/notas de clase/Notes/24_03_2020.docx
@@ -22,49 +22,81 @@
         </w:rPr>
       </w:pPr>
       <w:r>
-        <w:t xml:space="preserve">Clase </w:t>
-      </w:r>
-      <w:proofErr w:type="spellStart"/>
-      <w:r>
-        <w:t>Betsa</w:t>
-      </w:r>
-      <w:proofErr w:type="spellEnd"/>
-      <w:r>
-        <w:t xml:space="preserve">: </w:t>
-      </w:r>
-    </w:p>
-    <w:p>
-      <w:pPr>
-        <w:tabs>
-          <w:tab w:val="left" w:pos="3755"/>
-        </w:tabs>
-      </w:pPr>
-      <w:r>
-        <w:t xml:space="preserve">API de los campeones de LOL hacer el </w:t>
-      </w:r>
-      <w:proofErr w:type="spellStart"/>
-      <w:r>
-        <w:t>fetch</w:t>
-      </w:r>
-      <w:proofErr w:type="spellEnd"/>
-      <w:r>
-        <w:t xml:space="preserve">, </w:t>
-      </w:r>
-      <w:proofErr w:type="spellStart"/>
-      <w:r>
-        <w:t>cards</w:t>
-      </w:r>
-      <w:proofErr w:type="spellEnd"/>
-      <w:r>
-        <w:t xml:space="preserve"> , nombre del campeón, </w:t>
-      </w:r>
-      <w:proofErr w:type="spellStart"/>
-      <w:r>
-        <w:t>blur</w:t>
-      </w:r>
-      <w:proofErr w:type="spellEnd"/>
-      <w:r>
-        <w:t xml:space="preserve"> (resumen), </w:t>
+        <w:t xml:space="preserve">Clase Betsa: </w:t>
+      </w:r>
+    </w:p>
+    <w:p>
+      <w:pPr>
+        <w:tabs>
+          <w:tab w:val="left" w:pos="3755"/>
+        </w:tabs>
+      </w:pPr>
+      <w:r>
+        <w:t xml:space="preserve">API de los campeones de LOL hacer el fetch, cards , nombre del campeón, blur (resumen), </w:t>
+      </w:r>
+    </w:p>
+    <w:p>
+      <w:pPr>
+        <w:tabs>
+          <w:tab w:val="left" w:pos="3755"/>
+        </w:tabs>
+      </w:pPr>
+      <w:r>
+        <w:t xml:space="preserve">Para abrir un servidor local usar esto: </w:t>
+      </w:r>
+    </w:p>
+    <w:p>
+      <w:pPr>
+        <w:pStyle w:val="Prrafodelista"/>
+        <w:numPr>
+          <w:ilvl w:val="0"/>
+          <w:numId w:val="4"/>
+        </w:numPr>
+        <w:tabs>
+          <w:tab w:val="left" w:pos="3755"/>
+        </w:tabs>
+      </w:pPr>
+      <w:r>
+        <w:t>npm install -g http-server</w:t>
+      </w:r>
+      <w:r>
+        <w:t xml:space="preserve"> </w:t>
+      </w:r>
+    </w:p>
+    <w:p>
+      <w:pPr>
+        <w:pStyle w:val="Prrafodelista"/>
+        <w:numPr>
+          <w:ilvl w:val="0"/>
+          <w:numId w:val="4"/>
+        </w:numPr>
+        <w:tabs>
+          <w:tab w:val="left" w:pos="3755"/>
+        </w:tabs>
+      </w:pPr>
+      <w:r>
+        <w:t>http-server</w:t>
+      </w:r>
+      <w:r>
+        <w:t xml:space="preserve">  y checar imagen</w:t>
+      </w:r>
+    </w:p>
+    <w:p>
+      <w:pPr>
+        <w:pStyle w:val="Prrafodelista"/>
+        <w:numPr>
+          <w:ilvl w:val="0"/>
+          <w:numId w:val="4"/>
+        </w:numPr>
+        <w:tabs>
+          <w:tab w:val="left" w:pos="3755"/>
+        </w:tabs>
+      </w:pPr>
+      <w:r>
+        <w:t>Y</w:t>
+      </w:r>
+      <w:r>
+        <w:t xml:space="preserve">a que aparecerán dos direcciones http: </w:t>
       </w:r>
     </w:p>
     <w:p>
@@ -167,35 +199,75 @@
           <w:tab w:val="left" w:pos="3755"/>
         </w:tabs>
       </w:pPr>
-    </w:p>
-    <w:p>
-      <w:pPr>
-        <w:tabs>
-          <w:tab w:val="left" w:pos="3755"/>
-        </w:tabs>
-      </w:pPr>
-    </w:p>
-    <w:p>
-      <w:pPr>
-        <w:tabs>
-          <w:tab w:val="left" w:pos="3755"/>
-        </w:tabs>
-      </w:pPr>
-    </w:p>
-    <w:p>
-      <w:pPr>
-        <w:tabs>
-          <w:tab w:val="left" w:pos="3755"/>
-        </w:tabs>
-        <w:rPr>
-          <w:lang w:val="en-US"/>
-        </w:rPr>
-      </w:pPr>
-      <w:r>
-        <w:rPr>
-          <w:lang w:val="en-US"/>
+      <w:r>
+        <w:rPr>
+          <w:noProof/>
         </w:rPr>
         <w:lastRenderedPageBreak/>
+        <w:drawing>
+          <wp:inline distT="0" distB="0" distL="0" distR="0" wp14:anchorId="49B1CA8B" wp14:editId="1D2DA910">
+            <wp:extent cx="5612130" cy="3156585"/>
+            <wp:effectExtent l="0" t="0" r="7620" b="5715"/>
+            <wp:docPr id="3" name="Imagen 3"/>
+            <wp:cNvGraphicFramePr>
+              <a:graphicFrameLocks xmlns:a="http://schemas.openxmlformats.org/drawingml/2006/main" noChangeAspect="1"/>
+            </wp:cNvGraphicFramePr>
+            <a:graphic xmlns:a="http://schemas.openxmlformats.org/drawingml/2006/main">
+              <a:graphicData uri="http://schemas.openxmlformats.org/drawingml/2006/picture">
+                <pic:pic xmlns:pic="http://schemas.openxmlformats.org/drawingml/2006/picture">
+                  <pic:nvPicPr>
+                    <pic:cNvPr id="1" name=""/>
+                    <pic:cNvPicPr/>
+                  </pic:nvPicPr>
+                  <pic:blipFill>
+                    <a:blip r:embed="rId7"/>
+                    <a:stretch>
+                      <a:fillRect/>
+                    </a:stretch>
+                  </pic:blipFill>
+                  <pic:spPr>
+                    <a:xfrm>
+                      <a:off x="0" y="0"/>
+                      <a:ext cx="5612130" cy="3156585"/>
+                    </a:xfrm>
+                    <a:prstGeom prst="rect">
+                      <a:avLst/>
+                    </a:prstGeom>
+                  </pic:spPr>
+                </pic:pic>
+              </a:graphicData>
+            </a:graphic>
+          </wp:inline>
+        </w:drawing>
+      </w:r>
+    </w:p>
+    <w:p>
+      <w:pPr>
+        <w:tabs>
+          <w:tab w:val="left" w:pos="3755"/>
+        </w:tabs>
+      </w:pPr>
+    </w:p>
+    <w:p>
+      <w:pPr>
+        <w:tabs>
+          <w:tab w:val="left" w:pos="3755"/>
+        </w:tabs>
+      </w:pPr>
+    </w:p>
+    <w:p>
+      <w:pPr>
+        <w:tabs>
+          <w:tab w:val="left" w:pos="3755"/>
+        </w:tabs>
+        <w:rPr>
+          <w:lang w:val="en-US"/>
+        </w:rPr>
+      </w:pPr>
+      <w:r>
+        <w:rPr>
+          <w:lang w:val="en-US"/>
+        </w:rPr>
         <w:t>&lt;!DOCTYPE html&gt;</w:t>
       </w:r>
     </w:p>
@@ -212,35 +284,7 @@
         <w:rPr>
           <w:lang w:val="en-US"/>
         </w:rPr>
-        <w:t xml:space="preserve">&lt;html </w:t>
-      </w:r>
-      <w:proofErr w:type="spellStart"/>
-      <w:r>
-        <w:rPr>
-          <w:lang w:val="en-US"/>
-        </w:rPr>
-        <w:t>lang</w:t>
-      </w:r>
-      <w:proofErr w:type="spellEnd"/>
-      <w:r>
-        <w:rPr>
-          <w:lang w:val="en-US"/>
-        </w:rPr>
-        <w:t>="</w:t>
-      </w:r>
-      <w:proofErr w:type="spellStart"/>
-      <w:r>
-        <w:rPr>
-          <w:lang w:val="en-US"/>
-        </w:rPr>
-        <w:t>en</w:t>
-      </w:r>
-      <w:proofErr w:type="spellEnd"/>
-      <w:r>
-        <w:rPr>
-          <w:lang w:val="en-US"/>
-        </w:rPr>
-        <w:t>"&gt;</w:t>
+        <w:t>&lt;html lang="en"&gt;</w:t>
       </w:r>
     </w:p>
     <w:p>
@@ -304,121 +348,23 @@
         <w:rPr>
           <w:lang w:val="en-US"/>
         </w:rPr>
-        <w:t xml:space="preserve">    &lt;link </w:t>
-      </w:r>
-      <w:proofErr w:type="spellStart"/>
-      <w:r>
-        <w:rPr>
-          <w:lang w:val="en-US"/>
-        </w:rPr>
-        <w:t>rel</w:t>
-      </w:r>
-      <w:proofErr w:type="spellEnd"/>
-      <w:r>
-        <w:rPr>
-          <w:lang w:val="en-US"/>
-        </w:rPr>
-        <w:t xml:space="preserve">="stylesheet" </w:t>
-      </w:r>
-      <w:proofErr w:type="spellStart"/>
-      <w:r>
-        <w:rPr>
-          <w:lang w:val="en-US"/>
-        </w:rPr>
-        <w:t>href</w:t>
-      </w:r>
-      <w:proofErr w:type="spellEnd"/>
-      <w:r>
-        <w:rPr>
-          <w:lang w:val="en-US"/>
-        </w:rPr>
-        <w:t>="./</w:t>
-      </w:r>
-      <w:proofErr w:type="spellStart"/>
-      <w:r>
-        <w:rPr>
-          <w:lang w:val="en-US"/>
-        </w:rPr>
-        <w:t>css</w:t>
-      </w:r>
-      <w:proofErr w:type="spellEnd"/>
-      <w:r>
-        <w:rPr>
-          <w:lang w:val="en-US"/>
-        </w:rPr>
-        <w:t>/estilo.css" type="text/</w:t>
-      </w:r>
-      <w:proofErr w:type="spellStart"/>
-      <w:r>
-        <w:rPr>
-          <w:lang w:val="en-US"/>
-        </w:rPr>
-        <w:t>css</w:t>
-      </w:r>
-      <w:proofErr w:type="spellEnd"/>
-      <w:r>
-        <w:rPr>
-          <w:lang w:val="en-US"/>
-        </w:rPr>
-        <w:t>"&gt;</w:t>
-      </w:r>
-    </w:p>
-    <w:p>
-      <w:pPr>
-        <w:tabs>
-          <w:tab w:val="left" w:pos="3755"/>
-        </w:tabs>
-        <w:rPr>
-          <w:lang w:val="en-US"/>
-        </w:rPr>
-      </w:pPr>
-      <w:r>
-        <w:rPr>
-          <w:lang w:val="en-US"/>
-        </w:rPr>
-        <w:t xml:space="preserve">    &lt;script type="text/</w:t>
-      </w:r>
-      <w:proofErr w:type="spellStart"/>
-      <w:r>
-        <w:rPr>
-          <w:lang w:val="en-US"/>
-        </w:rPr>
-        <w:t>javascript</w:t>
-      </w:r>
-      <w:proofErr w:type="spellEnd"/>
-      <w:r>
-        <w:rPr>
-          <w:lang w:val="en-US"/>
-        </w:rPr>
-        <w:t xml:space="preserve">" </w:t>
-      </w:r>
-      <w:proofErr w:type="spellStart"/>
-      <w:r>
-        <w:rPr>
-          <w:lang w:val="en-US"/>
-        </w:rPr>
-        <w:t>src</w:t>
-      </w:r>
-      <w:proofErr w:type="spellEnd"/>
-      <w:r>
-        <w:rPr>
-          <w:lang w:val="en-US"/>
-        </w:rPr>
-        <w:t>="./</w:t>
-      </w:r>
-      <w:proofErr w:type="spellStart"/>
-      <w:r>
-        <w:rPr>
-          <w:lang w:val="en-US"/>
-        </w:rPr>
-        <w:t>js</w:t>
-      </w:r>
-      <w:proofErr w:type="spellEnd"/>
-      <w:r>
-        <w:rPr>
-          <w:lang w:val="en-US"/>
-        </w:rPr>
-        <w:t>/apilol.js"&gt;&lt;/script&gt;</w:t>
+        <w:t xml:space="preserve">    &lt;link rel="stylesheet" href="./css/estilo.css" type="text/css"&gt;</w:t>
+      </w:r>
+    </w:p>
+    <w:p>
+      <w:pPr>
+        <w:tabs>
+          <w:tab w:val="left" w:pos="3755"/>
+        </w:tabs>
+        <w:rPr>
+          <w:lang w:val="en-US"/>
+        </w:rPr>
+      </w:pPr>
+      <w:r>
+        <w:rPr>
+          <w:lang w:val="en-US"/>
+        </w:rPr>
+        <w:t xml:space="preserve">    &lt;script type="text/javascript" src="./js/apilol.js"&gt;&lt;/script&gt;</w:t>
       </w:r>
     </w:p>
     <w:p>
@@ -524,63 +470,7 @@
         <w:rPr>
           <w:lang w:val="en-US"/>
         </w:rPr>
-        <w:t xml:space="preserve">                &lt;</w:t>
-      </w:r>
-      <w:proofErr w:type="spellStart"/>
-      <w:r>
-        <w:rPr>
-          <w:lang w:val="en-US"/>
-        </w:rPr>
-        <w:t>img</w:t>
-      </w:r>
-      <w:proofErr w:type="spellEnd"/>
-      <w:r>
-        <w:rPr>
-          <w:lang w:val="en-US"/>
-        </w:rPr>
-        <w:t xml:space="preserve"> </w:t>
-      </w:r>
-      <w:proofErr w:type="spellStart"/>
-      <w:r>
-        <w:rPr>
-          <w:lang w:val="en-US"/>
-        </w:rPr>
-        <w:t>src</w:t>
-      </w:r>
-      <w:proofErr w:type="spellEnd"/>
-      <w:r>
-        <w:rPr>
-          <w:lang w:val="en-US"/>
-        </w:rPr>
-        <w:t>="</w:t>
-      </w:r>
-      <w:proofErr w:type="spellStart"/>
-      <w:r>
-        <w:rPr>
-          <w:lang w:val="en-US"/>
-        </w:rPr>
-        <w:t>img</w:t>
-      </w:r>
-      <w:proofErr w:type="spellEnd"/>
-      <w:r>
-        <w:rPr>
-          <w:lang w:val="en-US"/>
-        </w:rPr>
-        <w:t>/polar.jpg" alt="</w:t>
-      </w:r>
-      <w:proofErr w:type="spellStart"/>
-      <w:r>
-        <w:rPr>
-          <w:lang w:val="en-US"/>
-        </w:rPr>
-        <w:t>oso</w:t>
-      </w:r>
-      <w:proofErr w:type="spellEnd"/>
-      <w:r>
-        <w:rPr>
-          <w:lang w:val="en-US"/>
-        </w:rPr>
-        <w:t xml:space="preserve"> polar"&gt;</w:t>
+        <w:t xml:space="preserve">                &lt;img src="img/polar.jpg" alt="oso polar"&gt;</w:t>
       </w:r>
     </w:p>
     <w:p>
@@ -612,35 +502,8 @@
         <w:rPr>
           <w:lang w:val="en-US"/>
         </w:rPr>
-        <w:t xml:space="preserve">                    &lt;</w:t>
-      </w:r>
-      <w:proofErr w:type="spellStart"/>
-      <w:r>
-        <w:rPr>
-          <w:lang w:val="en-US"/>
-        </w:rPr>
-        <w:t>i</w:t>
-      </w:r>
-      <w:proofErr w:type="spellEnd"/>
-      <w:r>
-        <w:rPr>
-          <w:lang w:val="en-US"/>
-        </w:rPr>
-        <w:t xml:space="preserve"> class="far fa-thumbs-up"&gt;&lt;/</w:t>
-      </w:r>
-      <w:proofErr w:type="spellStart"/>
-      <w:r>
-        <w:rPr>
-          <w:lang w:val="en-US"/>
-        </w:rPr>
-        <w:t>i</w:t>
-      </w:r>
-      <w:proofErr w:type="spellEnd"/>
-      <w:r>
-        <w:rPr>
-          <w:lang w:val="en-US"/>
-        </w:rPr>
-        <w:t>&gt;</w:t>
+        <w:lastRenderedPageBreak/>
+        <w:t xml:space="preserve">                    &lt;i class="far fa-thumbs-up"&gt;&lt;/i&gt;</w:t>
       </w:r>
     </w:p>
     <w:p>
@@ -730,15 +593,7 @@
         </w:tabs>
       </w:pPr>
       <w:r>
-        <w:t xml:space="preserve">                    El oso polar es una de los principales animales en peligro por el cambio </w:t>
-      </w:r>
-      <w:proofErr w:type="spellStart"/>
-      <w:r>
-        <w:t>climatico</w:t>
-      </w:r>
-      <w:proofErr w:type="spellEnd"/>
-      <w:r>
-        <w:t xml:space="preserve"> y el</w:t>
+        <w:t xml:space="preserve">                    El oso polar es una de los principales animales en peligro por el cambio climatico y el</w:t>
       </w:r>
     </w:p>
     <w:p>
@@ -768,23 +623,7 @@
         </w:tabs>
       </w:pPr>
       <w:r>
-        <w:t xml:space="preserve">                &lt;time </w:t>
-      </w:r>
-      <w:proofErr w:type="spellStart"/>
-      <w:r>
-        <w:t>datetime</w:t>
-      </w:r>
-      <w:proofErr w:type="spellEnd"/>
-      <w:r>
-        <w:t xml:space="preserve">="2020-02-26 19:59"&gt;26 de Febrero del 2020, </w:t>
-      </w:r>
-      <w:proofErr w:type="spellStart"/>
-      <w:r>
-        <w:t>Miercoles</w:t>
-      </w:r>
-      <w:proofErr w:type="spellEnd"/>
-      <w:r>
-        <w:t>.&lt;/time&gt;</w:t>
+        <w:t xml:space="preserve">                &lt;time datetime="2020-02-26 19:59"&gt;26 de Febrero del 2020, Miercoles.&lt;/time&gt;</w:t>
       </w:r>
     </w:p>
     <w:p>
@@ -939,129 +778,59 @@
         <w:rPr>
           <w:lang w:val="en-US"/>
         </w:rPr>
-        <w:t>------------</w:t>
-      </w:r>
-      <w:proofErr w:type="spellStart"/>
-      <w:r>
-        <w:rPr>
-          <w:lang w:val="en-US"/>
-        </w:rPr>
-        <w:t>js</w:t>
-      </w:r>
-      <w:proofErr w:type="spellEnd"/>
-      <w:r>
-        <w:rPr>
-          <w:lang w:val="en-US"/>
-        </w:rPr>
-        <w:t>-------------</w:t>
-      </w:r>
-    </w:p>
-    <w:p>
-      <w:pPr>
-        <w:tabs>
-          <w:tab w:val="left" w:pos="3755"/>
-        </w:tabs>
-        <w:rPr>
-          <w:lang w:val="en-US"/>
-        </w:rPr>
-      </w:pPr>
-    </w:p>
-    <w:p>
-      <w:pPr>
-        <w:tabs>
-          <w:tab w:val="left" w:pos="3755"/>
-        </w:tabs>
-        <w:rPr>
-          <w:lang w:val="en-US"/>
-        </w:rPr>
-      </w:pPr>
-      <w:r>
-        <w:rPr>
-          <w:lang w:val="en-US"/>
-        </w:rPr>
-        <w:t xml:space="preserve">  </w:t>
-      </w:r>
-      <w:proofErr w:type="spellStart"/>
-      <w:r>
-        <w:rPr>
-          <w:lang w:val="en-US"/>
-        </w:rPr>
-        <w:t>document.addEventListener</w:t>
-      </w:r>
-      <w:proofErr w:type="spellEnd"/>
-      <w:r>
-        <w:rPr>
-          <w:lang w:val="en-US"/>
-        </w:rPr>
-        <w:t>('</w:t>
-      </w:r>
-      <w:proofErr w:type="spellStart"/>
-      <w:r>
-        <w:rPr>
-          <w:lang w:val="en-US"/>
-        </w:rPr>
-        <w:t>DOMContentLoaded</w:t>
-      </w:r>
-      <w:proofErr w:type="spellEnd"/>
-      <w:r>
-        <w:rPr>
-          <w:lang w:val="en-US"/>
-        </w:rPr>
-        <w:t>', function(){</w:t>
-      </w:r>
-    </w:p>
-    <w:p>
-      <w:pPr>
-        <w:tabs>
-          <w:tab w:val="left" w:pos="3755"/>
-        </w:tabs>
-        <w:rPr>
-          <w:lang w:val="en-US"/>
-        </w:rPr>
-      </w:pPr>
-    </w:p>
-    <w:p>
-      <w:pPr>
-        <w:tabs>
-          <w:tab w:val="left" w:pos="3755"/>
-        </w:tabs>
-        <w:rPr>
-          <w:lang w:val="en-US"/>
-        </w:rPr>
-      </w:pPr>
-      <w:r>
-        <w:rPr>
-          <w:lang w:val="en-US"/>
-        </w:rPr>
-        <w:t xml:space="preserve">    var </w:t>
-      </w:r>
-      <w:proofErr w:type="spellStart"/>
-      <w:r>
-        <w:rPr>
-          <w:lang w:val="en-US"/>
-        </w:rPr>
-        <w:t>divText</w:t>
-      </w:r>
-      <w:proofErr w:type="spellEnd"/>
-      <w:r>
-        <w:rPr>
-          <w:lang w:val="en-US"/>
-        </w:rPr>
-        <w:t xml:space="preserve"> = </w:t>
-      </w:r>
-      <w:proofErr w:type="spellStart"/>
-      <w:r>
-        <w:rPr>
-          <w:lang w:val="en-US"/>
-        </w:rPr>
-        <w:t>document.getElementById</w:t>
-      </w:r>
-      <w:proofErr w:type="spellEnd"/>
-      <w:r>
-        <w:rPr>
-          <w:lang w:val="en-US"/>
-        </w:rPr>
-        <w:t>('card-first-content');</w:t>
+        <w:t>------------js-------------</w:t>
+      </w:r>
+    </w:p>
+    <w:p>
+      <w:pPr>
+        <w:tabs>
+          <w:tab w:val="left" w:pos="3755"/>
+        </w:tabs>
+        <w:rPr>
+          <w:lang w:val="en-US"/>
+        </w:rPr>
+      </w:pPr>
+    </w:p>
+    <w:p>
+      <w:pPr>
+        <w:tabs>
+          <w:tab w:val="left" w:pos="3755"/>
+        </w:tabs>
+        <w:rPr>
+          <w:lang w:val="en-US"/>
+        </w:rPr>
+      </w:pPr>
+      <w:r>
+        <w:rPr>
+          <w:lang w:val="en-US"/>
+        </w:rPr>
+        <w:t xml:space="preserve">  document.addEventListener('DOMContentLoaded', function(){</w:t>
+      </w:r>
+    </w:p>
+    <w:p>
+      <w:pPr>
+        <w:tabs>
+          <w:tab w:val="left" w:pos="3755"/>
+        </w:tabs>
+        <w:rPr>
+          <w:lang w:val="en-US"/>
+        </w:rPr>
+      </w:pPr>
+    </w:p>
+    <w:p>
+      <w:pPr>
+        <w:tabs>
+          <w:tab w:val="left" w:pos="3755"/>
+        </w:tabs>
+        <w:rPr>
+          <w:lang w:val="en-US"/>
+        </w:rPr>
+      </w:pPr>
+      <w:r>
+        <w:rPr>
+          <w:lang w:val="en-US"/>
+        </w:rPr>
+        <w:t xml:space="preserve">    var divText = document.getElementById('card-first-content');</w:t>
       </w:r>
     </w:p>
     <w:p>
@@ -1109,66 +878,39 @@
         <w:rPr>
           <w:lang w:val="en-US"/>
         </w:rPr>
-        <w:t xml:space="preserve">    .then(function(</w:t>
-      </w:r>
-      <w:proofErr w:type="spellStart"/>
-      <w:r>
-        <w:rPr>
-          <w:lang w:val="en-US"/>
-        </w:rPr>
-        <w:t>respuesta</w:t>
-      </w:r>
-      <w:proofErr w:type="spellEnd"/>
-      <w:r>
-        <w:rPr>
-          <w:lang w:val="en-US"/>
-        </w:rPr>
-        <w:t>) {</w:t>
-      </w:r>
-    </w:p>
-    <w:p>
-      <w:pPr>
-        <w:tabs>
-          <w:tab w:val="left" w:pos="3755"/>
-        </w:tabs>
-        <w:rPr>
-          <w:lang w:val="en-US"/>
-        </w:rPr>
-      </w:pPr>
-      <w:r>
-        <w:rPr>
-          <w:lang w:val="en-US"/>
-        </w:rPr>
-        <w:t xml:space="preserve">        return </w:t>
-      </w:r>
-      <w:proofErr w:type="spellStart"/>
-      <w:r>
-        <w:rPr>
-          <w:lang w:val="en-US"/>
-        </w:rPr>
-        <w:t>respuesta.json</w:t>
-      </w:r>
-      <w:proofErr w:type="spellEnd"/>
-      <w:r>
-        <w:rPr>
-          <w:lang w:val="en-US"/>
-        </w:rPr>
-        <w:t>();</w:t>
-      </w:r>
-    </w:p>
-    <w:p>
-      <w:pPr>
-        <w:tabs>
-          <w:tab w:val="left" w:pos="3755"/>
-        </w:tabs>
-        <w:rPr>
-          <w:lang w:val="en-US"/>
-        </w:rPr>
-      </w:pPr>
-      <w:r>
-        <w:rPr>
-          <w:lang w:val="en-US"/>
-        </w:rPr>
+        <w:t xml:space="preserve">    .then(function(respuesta) {</w:t>
+      </w:r>
+    </w:p>
+    <w:p>
+      <w:pPr>
+        <w:tabs>
+          <w:tab w:val="left" w:pos="3755"/>
+        </w:tabs>
+        <w:rPr>
+          <w:lang w:val="en-US"/>
+        </w:rPr>
+      </w:pPr>
+      <w:r>
+        <w:rPr>
+          <w:lang w:val="en-US"/>
+        </w:rPr>
+        <w:t xml:space="preserve">        return respuesta.json();</w:t>
+      </w:r>
+    </w:p>
+    <w:p>
+      <w:pPr>
+        <w:tabs>
+          <w:tab w:val="left" w:pos="3755"/>
+        </w:tabs>
+        <w:rPr>
+          <w:lang w:val="en-US"/>
+        </w:rPr>
+      </w:pPr>
+      <w:r>
+        <w:rPr>
+          <w:lang w:val="en-US"/>
+        </w:rPr>
+        <w:lastRenderedPageBreak/>
         <w:t xml:space="preserve">    })</w:t>
       </w:r>
     </w:p>
@@ -1185,79 +927,23 @@
         <w:rPr>
           <w:lang w:val="en-US"/>
         </w:rPr>
-        <w:t xml:space="preserve">    .then(function(</w:t>
-      </w:r>
-      <w:proofErr w:type="spellStart"/>
-      <w:r>
-        <w:rPr>
-          <w:lang w:val="en-US"/>
-        </w:rPr>
-        <w:t>miJeison</w:t>
-      </w:r>
-      <w:proofErr w:type="spellEnd"/>
-      <w:r>
-        <w:rPr>
-          <w:lang w:val="en-US"/>
-        </w:rPr>
-        <w:t>) {</w:t>
-      </w:r>
-    </w:p>
-    <w:p>
-      <w:pPr>
-        <w:tabs>
-          <w:tab w:val="left" w:pos="3755"/>
-        </w:tabs>
-        <w:rPr>
-          <w:lang w:val="en-US"/>
-        </w:rPr>
-      </w:pPr>
-      <w:r>
-        <w:rPr>
-          <w:lang w:val="en-US"/>
-        </w:rPr>
-        <w:t xml:space="preserve">        </w:t>
-      </w:r>
-      <w:proofErr w:type="spellStart"/>
-      <w:r>
-        <w:rPr>
-          <w:lang w:val="en-US"/>
-        </w:rPr>
-        <w:t>divText.innerHTML</w:t>
-      </w:r>
-      <w:proofErr w:type="spellEnd"/>
-      <w:r>
-        <w:rPr>
-          <w:lang w:val="en-US"/>
-        </w:rPr>
-        <w:t xml:space="preserve"> = "&lt;h2&gt;" + </w:t>
-      </w:r>
-      <w:proofErr w:type="spellStart"/>
-      <w:r>
-        <w:rPr>
-          <w:lang w:val="en-US"/>
-        </w:rPr>
-        <w:t>miJeison.data</w:t>
-      </w:r>
-      <w:proofErr w:type="spellEnd"/>
-      <w:r>
-        <w:rPr>
-          <w:lang w:val="en-US"/>
-        </w:rPr>
-        <w:t>["</w:t>
-      </w:r>
-      <w:proofErr w:type="spellStart"/>
-      <w:r>
-        <w:rPr>
-          <w:lang w:val="en-US"/>
-        </w:rPr>
-        <w:t>Aatrox</w:t>
-      </w:r>
-      <w:proofErr w:type="spellEnd"/>
-      <w:r>
-        <w:rPr>
-          <w:lang w:val="en-US"/>
-        </w:rPr>
-        <w:t>"].id + "&lt;/h2&gt;";</w:t>
+        <w:t xml:space="preserve">    .then(function(miJeison) {</w:t>
+      </w:r>
+    </w:p>
+    <w:p>
+      <w:pPr>
+        <w:tabs>
+          <w:tab w:val="left" w:pos="3755"/>
+        </w:tabs>
+        <w:rPr>
+          <w:lang w:val="en-US"/>
+        </w:rPr>
+      </w:pPr>
+      <w:r>
+        <w:rPr>
+          <w:lang w:val="en-US"/>
+        </w:rPr>
+        <w:t xml:space="preserve">        divText.innerHTML = "&lt;h2&gt;" + miJeison.data["Aatrox"].id + "&lt;/h2&gt;";</w:t>
       </w:r>
     </w:p>
     <w:p>
@@ -1331,7 +1017,7 @@
                     <pic:cNvPicPr/>
                   </pic:nvPicPr>
                   <pic:blipFill rotWithShape="1">
-                    <a:blip r:embed="rId7"/>
+                    <a:blip r:embed="rId8"/>
                     <a:srcRect l="24116" r="23651"/>
                     <a:stretch/>
                   </pic:blipFill>
@@ -1363,7 +1049,7 @@
       <w:r>
         <w:t xml:space="preserve">Link de la calculadora: </w:t>
       </w:r>
-      <w:hyperlink r:id="rId8" w:history="1">
+      <w:hyperlink r:id="rId9" w:history="1">
         <w:r>
           <w:rPr>
             <w:rStyle w:val="Hipervnculo"/>
@@ -1621,7 +1307,6 @@
           <w:rFonts w:ascii="Calibri" w:eastAsia="Times New Roman" w:hAnsi="Calibri" w:cs="Calibri"/>
           <w:lang w:eastAsia="es-MX"/>
         </w:rPr>
-        <w:lastRenderedPageBreak/>
         <w:t xml:space="preserve">OPERACIONES PRODUCTO: </w:t>
       </w:r>
       <w:r>
@@ -1694,13 +1379,7 @@
         <w:t xml:space="preserve">  </w:t>
       </w:r>
       <w:r>
-        <w:t xml:space="preserve">El JSON  es una forma de representar datos. </w:t>
-      </w:r>
-      <w:r>
-        <w:t>Encapsula datos</w:t>
-      </w:r>
-      <w:r>
-        <w:t>.</w:t>
+        <w:t>El JSON  es una forma de representar datos. Encapsula datos.</w:t>
       </w:r>
     </w:p>
     <w:p>
@@ -1711,79 +1390,26 @@
         <w:t>DOM</w:t>
       </w:r>
       <w:r>
-        <w:t xml:space="preserve"> (</w:t>
-      </w:r>
-      <w:proofErr w:type="spellStart"/>
-      <w:r>
-        <w:t>Document</w:t>
-      </w:r>
-      <w:proofErr w:type="spellEnd"/>
+        <w:t xml:space="preserve"> (Document object model):</w:t>
+      </w:r>
       <w:r>
         <w:t xml:space="preserve"> </w:t>
       </w:r>
-      <w:proofErr w:type="spellStart"/>
-      <w:r>
-        <w:t>object</w:t>
-      </w:r>
-      <w:proofErr w:type="spellEnd"/>
-      <w:r>
-        <w:t xml:space="preserve"> </w:t>
-      </w:r>
-      <w:proofErr w:type="spellStart"/>
-      <w:r>
-        <w:t>model</w:t>
-      </w:r>
-      <w:proofErr w:type="spellEnd"/>
-      <w:r>
-        <w:t>):</w:t>
-      </w:r>
-      <w:r>
-        <w:t xml:space="preserve"> </w:t>
-      </w:r>
       <w:r>
         <w:t>E</w:t>
       </w:r>
       <w:r>
-        <w:t xml:space="preserve">s un objeto en </w:t>
-      </w:r>
-      <w:proofErr w:type="spellStart"/>
-      <w:r>
-        <w:t>js</w:t>
-      </w:r>
-      <w:proofErr w:type="spellEnd"/>
-      <w:r>
-        <w:t xml:space="preserve"> que representa el </w:t>
-      </w:r>
-      <w:proofErr w:type="spellStart"/>
-      <w:r>
-        <w:t>html</w:t>
-      </w:r>
-      <w:proofErr w:type="spellEnd"/>
-      <w:r>
-        <w:t xml:space="preserve">. La forma en </w:t>
+        <w:t xml:space="preserve">s un objeto en js que representa el html. La forma en </w:t>
       </w:r>
       <w:r>
         <w:t>cómo</w:t>
       </w:r>
       <w:r>
-        <w:t xml:space="preserve"> se comunica </w:t>
-      </w:r>
-      <w:proofErr w:type="spellStart"/>
-      <w:r>
-        <w:t>js</w:t>
-      </w:r>
-      <w:proofErr w:type="spellEnd"/>
-      <w:r>
-        <w:t xml:space="preserve"> </w:t>
-      </w:r>
-      <w:r>
-        <w:t xml:space="preserve">en </w:t>
-      </w:r>
-      <w:proofErr w:type="spellStart"/>
-      <w:r>
-        <w:t>html</w:t>
-      </w:r>
-      <w:proofErr w:type="spellEnd"/>
+        <w:t xml:space="preserve"> se comunica js </w:t>
+      </w:r>
+      <w:r>
+        <w:t>en html</w:t>
+      </w:r>
       <w:r>
         <w:t xml:space="preserve">. Es como el intermediario. </w:t>
       </w:r>
@@ -1798,6 +1424,7 @@
         <w:rPr>
           <w:noProof/>
         </w:rPr>
+        <w:lastRenderedPageBreak/>
         <w:drawing>
           <wp:inline distT="0" distB="0" distL="0" distR="0" wp14:anchorId="1D7360D6" wp14:editId="265A106D">
             <wp:extent cx="5612130" cy="3156585"/>
@@ -1814,7 +1441,7 @@
                     <pic:cNvPicPr/>
                   </pic:nvPicPr>
                   <pic:blipFill>
-                    <a:blip r:embed="rId9"/>
+                    <a:blip r:embed="rId10"/>
                     <a:stretch>
                       <a:fillRect/>
                     </a:stretch>
@@ -1834,8 +1461,6 @@
           </wp:inline>
         </w:drawing>
       </w:r>
-      <w:bookmarkStart w:id="0" w:name="_GoBack"/>
-      <w:bookmarkEnd w:id="0"/>
     </w:p>
     <w:sectPr>
       <w:pgSz w:w="12240" w:h="15840"/>
@@ -2076,6 +1701,119 @@
     </w:lvl>
   </w:abstractNum>
   <w:abstractNum w:abstractNumId="2" w15:restartNumberingAfterBreak="0">
+    <w:nsid w:val="706400F4"/>
+    <w:multiLevelType w:val="hybridMultilevel"/>
+    <w:tmpl w:val="8D406C76"/>
+    <w:lvl w:ilvl="0" w:tplc="080A0001">
+      <w:start w:val="1"/>
+      <w:numFmt w:val="bullet"/>
+      <w:lvlText w:val=""/>
+      <w:lvlJc w:val="left"/>
+      <w:pPr>
+        <w:ind w:left="720" w:hanging="360"/>
+      </w:pPr>
+      <w:rPr>
+        <w:rFonts w:ascii="Symbol" w:hAnsi="Symbol" w:hint="default"/>
+      </w:rPr>
+    </w:lvl>
+    <w:lvl w:ilvl="1" w:tplc="080A0003" w:tentative="1">
+      <w:start w:val="1"/>
+      <w:numFmt w:val="bullet"/>
+      <w:lvlText w:val="o"/>
+      <w:lvlJc w:val="left"/>
+      <w:pPr>
+        <w:ind w:left="1440" w:hanging="360"/>
+      </w:pPr>
+      <w:rPr>
+        <w:rFonts w:ascii="Courier New" w:hAnsi="Courier New" w:cs="Courier New" w:hint="default"/>
+      </w:rPr>
+    </w:lvl>
+    <w:lvl w:ilvl="2" w:tplc="080A0005" w:tentative="1">
+      <w:start w:val="1"/>
+      <w:numFmt w:val="bullet"/>
+      <w:lvlText w:val=""/>
+      <w:lvlJc w:val="left"/>
+      <w:pPr>
+        <w:ind w:left="2160" w:hanging="360"/>
+      </w:pPr>
+      <w:rPr>
+        <w:rFonts w:ascii="Wingdings" w:hAnsi="Wingdings" w:hint="default"/>
+      </w:rPr>
+    </w:lvl>
+    <w:lvl w:ilvl="3" w:tplc="080A0001" w:tentative="1">
+      <w:start w:val="1"/>
+      <w:numFmt w:val="bullet"/>
+      <w:lvlText w:val=""/>
+      <w:lvlJc w:val="left"/>
+      <w:pPr>
+        <w:ind w:left="2880" w:hanging="360"/>
+      </w:pPr>
+      <w:rPr>
+        <w:rFonts w:ascii="Symbol" w:hAnsi="Symbol" w:hint="default"/>
+      </w:rPr>
+    </w:lvl>
+    <w:lvl w:ilvl="4" w:tplc="080A0003" w:tentative="1">
+      <w:start w:val="1"/>
+      <w:numFmt w:val="bullet"/>
+      <w:lvlText w:val="o"/>
+      <w:lvlJc w:val="left"/>
+      <w:pPr>
+        <w:ind w:left="3600" w:hanging="360"/>
+      </w:pPr>
+      <w:rPr>
+        <w:rFonts w:ascii="Courier New" w:hAnsi="Courier New" w:cs="Courier New" w:hint="default"/>
+      </w:rPr>
+    </w:lvl>
+    <w:lvl w:ilvl="5" w:tplc="080A0005" w:tentative="1">
+      <w:start w:val="1"/>
+      <w:numFmt w:val="bullet"/>
+      <w:lvlText w:val=""/>
+      <w:lvlJc w:val="left"/>
+      <w:pPr>
+        <w:ind w:left="4320" w:hanging="360"/>
+      </w:pPr>
+      <w:rPr>
+        <w:rFonts w:ascii="Wingdings" w:hAnsi="Wingdings" w:hint="default"/>
+      </w:rPr>
+    </w:lvl>
+    <w:lvl w:ilvl="6" w:tplc="080A0001" w:tentative="1">
+      <w:start w:val="1"/>
+      <w:numFmt w:val="bullet"/>
+      <w:lvlText w:val=""/>
+      <w:lvlJc w:val="left"/>
+      <w:pPr>
+        <w:ind w:left="5040" w:hanging="360"/>
+      </w:pPr>
+      <w:rPr>
+        <w:rFonts w:ascii="Symbol" w:hAnsi="Symbol" w:hint="default"/>
+      </w:rPr>
+    </w:lvl>
+    <w:lvl w:ilvl="7" w:tplc="080A0003" w:tentative="1">
+      <w:start w:val="1"/>
+      <w:numFmt w:val="bullet"/>
+      <w:lvlText w:val="o"/>
+      <w:lvlJc w:val="left"/>
+      <w:pPr>
+        <w:ind w:left="5760" w:hanging="360"/>
+      </w:pPr>
+      <w:rPr>
+        <w:rFonts w:ascii="Courier New" w:hAnsi="Courier New" w:cs="Courier New" w:hint="default"/>
+      </w:rPr>
+    </w:lvl>
+    <w:lvl w:ilvl="8" w:tplc="080A0005" w:tentative="1">
+      <w:start w:val="1"/>
+      <w:numFmt w:val="bullet"/>
+      <w:lvlText w:val=""/>
+      <w:lvlJc w:val="left"/>
+      <w:pPr>
+        <w:ind w:left="6480" w:hanging="360"/>
+      </w:pPr>
+      <w:rPr>
+        <w:rFonts w:ascii="Wingdings" w:hAnsi="Wingdings" w:hint="default"/>
+      </w:rPr>
+    </w:lvl>
+  </w:abstractNum>
+  <w:abstractNum w:abstractNumId="3" w15:restartNumberingAfterBreak="0">
     <w:nsid w:val="7E5E3F7F"/>
     <w:multiLevelType w:val="multilevel"/>
     <w:tmpl w:val="4E2E99FE"/>
@@ -2195,6 +1933,9 @@
     <w:abstractNumId w:val="1"/>
   </w:num>
   <w:num w:numId="3">
+    <w:abstractNumId w:val="3"/>
+  </w:num>
+  <w:num w:numId="4">
     <w:abstractNumId w:val="2"/>
   </w:num>
 </w:numbering>
@@ -2655,6 +2396,17 @@
       <w:u w:val="single"/>
     </w:rPr>
   </w:style>
+  <w:style w:type="paragraph" w:styleId="Prrafodelista">
+    <w:name w:val="List Paragraph"/>
+    <w:basedOn w:val="Normal"/>
+    <w:uiPriority w:val="34"/>
+    <w:qFormat/>
+    <w:rsid w:val="002E66AC"/>
+    <w:pPr>
+      <w:ind w:left="720"/>
+      <w:contextualSpacing/>
+    </w:pPr>
+  </w:style>
 </w:styles>
 </file>
 

</xml_diff>